<commit_message>
Colleaction had some changes
</commit_message>
<xml_diff>
--- a/bin/com/java/learn/collection/Collection Type.docx
+++ b/bin/com/java/learn/collection/Collection Type.docx
@@ -1390,16 +1390,16 @@
                       <w:szCs w:val="24"/>
                       <w:lang w:eastAsia="en-IN"/>
                     </w:rPr>
-                    <w:t>✅</w:t>
-                  </w:r>
-                  <w:r>
-                    <w:rPr>
-                      <w:rFonts w:ascii="Times New Roman" w:eastAsia="Times New Roman" w:hAnsi="Times New Roman" w:cs="Times New Roman"/>
-                      <w:sz w:val="24"/>
-                      <w:szCs w:val="24"/>
-                      <w:lang w:eastAsia="en-IN"/>
-                    </w:rPr>
-                    <w:t xml:space="preserve"> Yes</w:t>
+                    <w:t>❌</w:t>
+                  </w:r>
+                  <w:r>
+                    <w:rPr>
+                      <w:rFonts w:ascii="Times New Roman" w:eastAsia="Times New Roman" w:hAnsi="Times New Roman" w:cs="Times New Roman"/>
+                      <w:sz w:val="24"/>
+                      <w:szCs w:val="24"/>
+                      <w:lang w:eastAsia="en-IN"/>
+                    </w:rPr>
+                    <w:t xml:space="preserve"> No</w:t>
                   </w:r>
                 </w:p>
               </w:tc>
@@ -2004,16 +2004,16 @@
                       <w:szCs w:val="24"/>
                       <w:lang w:eastAsia="en-IN"/>
                     </w:rPr>
-                    <w:t>✅</w:t>
-                  </w:r>
-                  <w:r>
-                    <w:rPr>
-                      <w:rFonts w:ascii="Times New Roman" w:eastAsia="Times New Roman" w:hAnsi="Times New Roman" w:cs="Times New Roman"/>
-                      <w:sz w:val="24"/>
-                      <w:szCs w:val="24"/>
-                      <w:lang w:eastAsia="en-IN"/>
-                    </w:rPr>
-                    <w:t xml:space="preserve"> Yes</w:t>
+                    <w:t>❌</w:t>
+                  </w:r>
+                  <w:r>
+                    <w:rPr>
+                      <w:rFonts w:ascii="Times New Roman" w:eastAsia="Times New Roman" w:hAnsi="Times New Roman" w:cs="Times New Roman"/>
+                      <w:sz w:val="24"/>
+                      <w:szCs w:val="24"/>
+                      <w:lang w:eastAsia="en-IN"/>
+                    </w:rPr>
+                    <w:t xml:space="preserve"> No</w:t>
                   </w:r>
                 </w:p>
               </w:tc>
@@ -3779,10 +3779,7 @@
         <w:t xml:space="preserve"> for thread-safe operations</w:t>
       </w:r>
     </w:p>
-    <w:p>
-      <w:bookmarkStart w:id="0" w:name="_GoBack"/>
-      <w:bookmarkEnd w:id="0"/>
-    </w:p>
+    <w:p/>
     <w:sectPr>
       <w:pgSz w:w="11906" w:h="16838"/>
       <w:pgMar w:top="1440" w:right="1440" w:bottom="1440" w:left="1440" w:header="708" w:footer="708" w:gutter="0"/>

</xml_diff>